<commit_message>
Revisione tabella degli accessi e SDD
</commit_message>
<xml_diff>
--- a/Bozze/SDD.docx
+++ b/Bozze/SDD.docx
@@ -2317,22 +2317,51 @@
       <w:bookmarkEnd w:id="1"/>
     </w:p>
     <w:p>
-      <w:bookmarkStart w:id="2" w:name="_GoBack"/>
+      <w:r>
+        <w:t>Il titolare di una libreria</w:t>
+      </w:r>
+      <w:r>
+        <w:t xml:space="preserve"> in via Mazzini vuole espandere </w:t>
+      </w:r>
+      <w:r>
+        <w:t xml:space="preserve">il range di vendita dei libri nel suo negozio e per fare questo ha </w:t>
+      </w:r>
+      <w:r>
+        <w:t xml:space="preserve">deciso di </w:t>
+      </w:r>
+      <w:r>
+        <w:t>utilizzare un e-commerce online.</w:t>
+      </w:r>
+      <w:r>
+        <w:br/>
+        <w:t xml:space="preserve">Il sistema dovrà quindi </w:t>
+      </w:r>
+      <w:r>
+        <w:t xml:space="preserve">permettere la ricerca e l’acquisto di libri disponibili nel negozio, inoltre il sistema offrirà </w:t>
+      </w:r>
+      <w:r>
+        <w:t>la possibilità di lasciare commenti</w:t>
+      </w:r>
+      <w:r>
+        <w:t xml:space="preserve"> e di tenere traccia dei libri preferiti</w:t>
+      </w:r>
+      <w:r>
+        <w:t>.</w:t>
+      </w:r>
+    </w:p>
+    <w:p>
+      <w:pPr>
+        <w:pStyle w:val="Titolo2"/>
+      </w:pPr>
+      <w:bookmarkStart w:id="2" w:name="_Toc533693299"/>
+      <w:r>
+        <w:t xml:space="preserve">Design </w:t>
+      </w:r>
+      <w:proofErr w:type="spellStart"/>
+      <w:r>
+        <w:t>Goals</w:t>
+      </w:r>
       <w:bookmarkEnd w:id="2"/>
-    </w:p>
-    <w:p>
-      <w:pPr>
-        <w:pStyle w:val="Titolo2"/>
-      </w:pPr>
-      <w:bookmarkStart w:id="3" w:name="_Toc533693299"/>
-      <w:r>
-        <w:t xml:space="preserve">Design </w:t>
-      </w:r>
-      <w:proofErr w:type="spellStart"/>
-      <w:r>
-        <w:t>Goals</w:t>
-      </w:r>
-      <w:bookmarkEnd w:id="3"/>
       <w:proofErr w:type="spellEnd"/>
       <w:r>
         <w:br/>
@@ -2562,7 +2591,7 @@
       <w:pPr>
         <w:pStyle w:val="Titolo2"/>
       </w:pPr>
-      <w:bookmarkStart w:id="4" w:name="_Toc533693300"/>
+      <w:bookmarkStart w:id="3" w:name="_Toc533693300"/>
       <w:r>
         <w:t xml:space="preserve">Definition, </w:t>
       </w:r>
@@ -2577,113 +2606,221 @@
       <w:proofErr w:type="spellStart"/>
       <w:r>
         <w:t>abbreviations</w:t>
+      </w:r>
+      <w:bookmarkEnd w:id="3"/>
+      <w:proofErr w:type="spellEnd"/>
+    </w:p>
+    <w:p>
+      <w:pPr>
+        <w:pStyle w:val="Titolo2"/>
+      </w:pPr>
+      <w:bookmarkStart w:id="4" w:name="_Toc533693301"/>
+      <w:proofErr w:type="spellStart"/>
+      <w:r>
+        <w:t>References</w:t>
       </w:r>
       <w:bookmarkEnd w:id="4"/>
       <w:proofErr w:type="spellEnd"/>
     </w:p>
     <w:p>
+      <w:r>
+        <w:t>Vedere RAD</w:t>
+      </w:r>
+    </w:p>
+    <w:p>
       <w:pPr>
         <w:pStyle w:val="Titolo2"/>
       </w:pPr>
-      <w:bookmarkStart w:id="5" w:name="_Toc533693301"/>
+      <w:bookmarkStart w:id="5" w:name="_Toc533693302"/>
       <w:proofErr w:type="spellStart"/>
       <w:r>
-        <w:t>References</w:t>
+        <w:t>Overview</w:t>
       </w:r>
       <w:bookmarkEnd w:id="5"/>
       <w:proofErr w:type="spellEnd"/>
     </w:p>
     <w:p>
       <w:r>
-        <w:t>Vedere RAD</w:t>
-      </w:r>
-    </w:p>
-    <w:p>
-      <w:pPr>
-        <w:pStyle w:val="Titolo2"/>
-      </w:pPr>
-      <w:bookmarkStart w:id="6" w:name="_Toc533693302"/>
+        <w:t xml:space="preserve">Il seguente </w:t>
+      </w:r>
+      <w:r>
+        <w:t xml:space="preserve">documento di System Design (SDD) mostra i dettagli tecnici del sistema </w:t>
+      </w:r>
       <w:proofErr w:type="spellStart"/>
       <w:r>
-        <w:t>Overview</w:t>
-      </w:r>
-      <w:bookmarkEnd w:id="6"/>
+        <w:t>BookPoint</w:t>
+      </w:r>
       <w:proofErr w:type="spellEnd"/>
-    </w:p>
-    <w:p>
-      <w:r>
-        <w:t xml:space="preserve">Il seguente </w:t>
-      </w:r>
-      <w:r>
-        <w:t xml:space="preserve">documento di System Design (SDD) mostra i dettagli tecnici del sistema </w:t>
+      <w:r>
+        <w:t>.</w:t>
+      </w:r>
+    </w:p>
+    <w:p>
+      <w:r>
+        <w:t xml:space="preserve">Il documento </w:t>
+      </w:r>
+      <w:r>
+        <w:t xml:space="preserve">si compone di una prima parte in cui vengono introdotti gli obiettivi di design. Verrà poi </w:t>
+      </w:r>
+      <w:r>
+        <w:t xml:space="preserve">spiegata l’architettura del sistema proposto. Verranno brevemente illustrate le parti di cui si compone </w:t>
+      </w:r>
+      <w:proofErr w:type="gramStart"/>
+      <w:r>
+        <w:t>il documenti</w:t>
+      </w:r>
+      <w:proofErr w:type="gramEnd"/>
+      <w:r>
+        <w:t>:</w:t>
+      </w:r>
+    </w:p>
+    <w:p>
+      <w:pPr>
+        <w:pStyle w:val="Paragrafoelenco"/>
+        <w:numPr>
+          <w:ilvl w:val="0"/>
+          <w:numId w:val="11"/>
+        </w:numPr>
+      </w:pPr>
+      <w:r>
+        <w:t>Nel capitolo 2 viene mostrata l’architettura del sistema corrente;</w:t>
+      </w:r>
+    </w:p>
+    <w:p>
+      <w:pPr>
+        <w:pStyle w:val="Paragrafoelenco"/>
+        <w:numPr>
+          <w:ilvl w:val="0"/>
+          <w:numId w:val="11"/>
+        </w:numPr>
+      </w:pPr>
+      <w:r>
+        <w:t>Nel capitolo 3 viene mostrata l’architettura del sistema proposto, in dettaglio:</w:t>
+      </w:r>
+    </w:p>
+    <w:p>
+      <w:pPr>
+        <w:pStyle w:val="Paragrafoelenco"/>
+        <w:numPr>
+          <w:ilvl w:val="1"/>
+          <w:numId w:val="11"/>
+        </w:numPr>
+      </w:pPr>
+      <w:r>
+        <w:t xml:space="preserve">Decomposizione del sistema in sottosistemi </w:t>
+      </w:r>
+      <w:proofErr w:type="gramStart"/>
+      <w:r>
+        <w:t xml:space="preserve">di </w:t>
+      </w:r>
+      <w:r>
+        <w:t xml:space="preserve"> funzionalità</w:t>
+      </w:r>
+      <w:proofErr w:type="gramEnd"/>
+      <w:r>
+        <w:t xml:space="preserve"> e operazioni correlate</w:t>
+      </w:r>
+    </w:p>
+    <w:p>
+      <w:pPr>
+        <w:pStyle w:val="Paragrafoelenco"/>
+        <w:numPr>
+          <w:ilvl w:val="1"/>
+          <w:numId w:val="11"/>
+        </w:numPr>
+      </w:pPr>
+      <w:r>
+        <w:t>Mapping Hardware/Software</w:t>
+      </w:r>
+      <w:r>
+        <w:t>;</w:t>
+      </w:r>
+    </w:p>
+    <w:p>
+      <w:pPr>
+        <w:pStyle w:val="Paragrafoelenco"/>
+        <w:numPr>
+          <w:ilvl w:val="1"/>
+          <w:numId w:val="11"/>
+        </w:numPr>
+      </w:pPr>
+      <w:r>
+        <w:lastRenderedPageBreak/>
+        <w:t>Gestione dei dati persistenti</w:t>
+      </w:r>
+      <w:r>
+        <w:t xml:space="preserve"> </w:t>
+      </w:r>
+      <w:r>
+        <w:t xml:space="preserve">descriver, i dati persistenti </w:t>
+      </w:r>
+      <w:r>
+        <w:t>memorizzati dal sistema;</w:t>
+      </w:r>
+    </w:p>
+    <w:p>
+      <w:pPr>
+        <w:pStyle w:val="Paragrafoelenco"/>
+        <w:numPr>
+          <w:ilvl w:val="1"/>
+          <w:numId w:val="11"/>
+        </w:numPr>
+      </w:pPr>
+      <w:r>
+        <w:t>Controllo degli accessi e della sicurezza</w:t>
+      </w:r>
+      <w:r>
+        <w:t xml:space="preserve"> descrive, tramite una matrice degli accessi, le operazioni effettuabili</w:t>
+      </w:r>
+      <w:r>
+        <w:t xml:space="preserve"> da ogni tipologia di utente;</w:t>
+      </w:r>
+    </w:p>
+    <w:p>
+      <w:pPr>
+        <w:pStyle w:val="Paragrafoelenco"/>
+        <w:numPr>
+          <w:ilvl w:val="1"/>
+          <w:numId w:val="11"/>
+        </w:numPr>
+      </w:pPr>
+      <w:r>
+        <w:t>Controllo del flusso globale descrive, quali operazioni eseguire ed in che ordine</w:t>
+      </w:r>
+      <w:r>
+        <w:t>;</w:t>
+      </w:r>
+    </w:p>
+    <w:p>
+      <w:pPr>
+        <w:pStyle w:val="Paragrafoelenco"/>
+        <w:numPr>
+          <w:ilvl w:val="1"/>
+          <w:numId w:val="11"/>
+        </w:numPr>
+      </w:pPr>
+      <w:r>
+        <w:t xml:space="preserve">Condizioni </w:t>
       </w:r>
       <w:proofErr w:type="spellStart"/>
       <w:r>
-        <w:t>BookPoint</w:t>
+        <w:t>boundary</w:t>
       </w:r>
       <w:proofErr w:type="spellEnd"/>
       <w:r>
-        <w:t>.</w:t>
-      </w:r>
-    </w:p>
-    <w:p>
-      <w:r>
-        <w:t xml:space="preserve">Il documento inizia con </w:t>
-      </w:r>
-      <w:proofErr w:type="gramStart"/>
-      <w:r>
-        <w:t>un</w:t>
-      </w:r>
-      <w:r>
-        <w:t>’</w:t>
-      </w:r>
-      <w:r>
-        <w:t xml:space="preserve"> introduzione</w:t>
-      </w:r>
-      <w:proofErr w:type="gramEnd"/>
-      <w:r>
-        <w:t xml:space="preserve"> </w:t>
-      </w:r>
-      <w:r>
-        <w:t>generale del sistema seguito dagli obiettivi d</w:t>
-      </w:r>
-      <w:r>
-        <w:t xml:space="preserve">i design che il </w:t>
-      </w:r>
-      <w:r>
-        <w:t xml:space="preserve">sistema si propone di raggiungere. Viene discussa la suddivisione del sistema in sottosistemi e definito </w:t>
-      </w:r>
-      <w:r>
-        <w:t xml:space="preserve">il mapping hardware/software in modo da assegnare i sottosistemi </w:t>
-      </w:r>
-      <w:r>
-        <w:t>ad uno specifico hardware.</w:t>
-      </w:r>
-      <w:r>
-        <w:br/>
-        <w:t>Verr</w:t>
-      </w:r>
-      <w:r>
-        <w:t>anno descritti il controllo degli accessi e i problemi di sicurezza legati al sistema.</w:t>
-      </w:r>
-    </w:p>
-    <w:p>
-      <w:r>
-        <w:t>Infine, saranno discussi il controllo generale del software con i relativi problemi di concorrenza e</w:t>
-      </w:r>
-      <w:r>
-        <w:t xml:space="preserve"> le </w:t>
-      </w:r>
-      <w:proofErr w:type="spellStart"/>
-      <w:r>
-        <w:t>boundary</w:t>
-      </w:r>
-      <w:proofErr w:type="spellEnd"/>
-      <w:r>
-        <w:t xml:space="preserve"> conditions trattando gli scenari</w:t>
-      </w:r>
-      <w:r>
-        <w:t xml:space="preserve"> iniziali e la gestione del sistema.</w:t>
+        <w:t xml:space="preserve"> che includono l’avvio e lo spegnimento del sistema.</w:t>
+      </w:r>
+    </w:p>
+    <w:p>
+      <w:pPr>
+        <w:pStyle w:val="Paragrafoelenco"/>
+        <w:numPr>
+          <w:ilvl w:val="0"/>
+          <w:numId w:val="13"/>
+        </w:numPr>
+      </w:pPr>
+      <w:r>
+        <w:t>Nel capitolo 4 vengono mostrati i servizi forniti da ogni sottosistema.</w:t>
       </w:r>
     </w:p>
     <w:p/>
@@ -2707,10 +2844,31 @@
       <w:pPr>
         <w:pStyle w:val="Titolo1"/>
       </w:pPr>
-      <w:bookmarkStart w:id="7" w:name="_Toc533693303"/>
+      <w:bookmarkStart w:id="6" w:name="_Toc533693303"/>
       <w:proofErr w:type="spellStart"/>
       <w:r>
         <w:t>Current</w:t>
+      </w:r>
+      <w:proofErr w:type="spellEnd"/>
+      <w:r>
+        <w:t xml:space="preserve"> software </w:t>
+      </w:r>
+      <w:proofErr w:type="spellStart"/>
+      <w:r>
+        <w:t>architecture</w:t>
+      </w:r>
+      <w:bookmarkEnd w:id="6"/>
+      <w:proofErr w:type="spellEnd"/>
+    </w:p>
+    <w:p/>
+    <w:p>
+      <w:pPr>
+        <w:pStyle w:val="Titolo1"/>
+      </w:pPr>
+      <w:bookmarkStart w:id="7" w:name="_Toc533693304"/>
+      <w:proofErr w:type="spellStart"/>
+      <w:r>
+        <w:t>Proposed</w:t>
       </w:r>
       <w:proofErr w:type="spellEnd"/>
       <w:r>
@@ -2726,278 +2884,248 @@
     <w:p/>
     <w:p>
       <w:pPr>
-        <w:pStyle w:val="Titolo1"/>
-      </w:pPr>
-      <w:bookmarkStart w:id="8" w:name="_Toc533693304"/>
+        <w:pStyle w:val="Titolo2"/>
+      </w:pPr>
+      <w:bookmarkStart w:id="8" w:name="_Toc533693305"/>
       <w:proofErr w:type="spellStart"/>
       <w:r>
-        <w:t>Proposed</w:t>
-      </w:r>
-      <w:proofErr w:type="spellEnd"/>
-      <w:r>
-        <w:t xml:space="preserve"> software </w:t>
-      </w:r>
-      <w:proofErr w:type="spellStart"/>
-      <w:r>
-        <w:t>architecture</w:t>
+        <w:t>Overview</w:t>
       </w:r>
       <w:bookmarkEnd w:id="8"/>
       <w:proofErr w:type="spellEnd"/>
     </w:p>
-    <w:p/>
+    <w:p>
+      <w:proofErr w:type="gramStart"/>
+      <w:r>
+        <w:t>In seguito</w:t>
+      </w:r>
+      <w:proofErr w:type="gramEnd"/>
+      <w:r>
+        <w:t xml:space="preserve"> verrà mostrata la suddivisione del sistema in sottosistemi </w:t>
+      </w:r>
+      <w:r>
+        <w:t>con i relativi compiti che ogni sottosistema dovrà offrire</w:t>
+      </w:r>
+      <w:r>
+        <w:t xml:space="preserve"> e il mapping hardware/software del sistema.</w:t>
+      </w:r>
+    </w:p>
+    <w:p>
+      <w:r>
+        <w:lastRenderedPageBreak/>
+        <w:t>Successivamente v</w:t>
+      </w:r>
+      <w:r>
+        <w:t>engono descr</w:t>
+      </w:r>
+      <w:r>
+        <w:t>itti i dati persistenti con il relativo schema relazionale</w:t>
+      </w:r>
+      <w:r>
+        <w:t xml:space="preserve">, verrà discusso il controllo degli accessi </w:t>
+      </w:r>
+      <w:r>
+        <w:t>con la descrizione degli utenti del nostro sistema</w:t>
+      </w:r>
+      <w:r>
+        <w:t>, il controllo generale de</w:t>
+      </w:r>
+      <w:r>
+        <w:t xml:space="preserve">l software e le </w:t>
+      </w:r>
+      <w:proofErr w:type="spellStart"/>
+      <w:r>
+        <w:t>boundary</w:t>
+      </w:r>
+      <w:proofErr w:type="spellEnd"/>
+      <w:r>
+        <w:t xml:space="preserve"> </w:t>
+      </w:r>
+      <w:proofErr w:type="spellStart"/>
+      <w:r>
+        <w:t>contitions</w:t>
+      </w:r>
+      <w:proofErr w:type="spellEnd"/>
+      <w:r>
+        <w:t>.</w:t>
+      </w:r>
+    </w:p>
     <w:p>
       <w:pPr>
         <w:pStyle w:val="Titolo2"/>
       </w:pPr>
-      <w:bookmarkStart w:id="9" w:name="_Toc533693305"/>
+      <w:bookmarkStart w:id="9" w:name="_Toc533693306"/>
+      <w:r>
+        <w:t xml:space="preserve">Subsystem </w:t>
+      </w:r>
       <w:proofErr w:type="spellStart"/>
       <w:r>
-        <w:t>Overview</w:t>
+        <w:t>decomposition</w:t>
       </w:r>
       <w:bookmarkEnd w:id="9"/>
       <w:proofErr w:type="spellEnd"/>
     </w:p>
     <w:p>
-      <w:proofErr w:type="gramStart"/>
-      <w:r>
-        <w:t>In seguito</w:t>
-      </w:r>
-      <w:proofErr w:type="gramEnd"/>
-      <w:r>
-        <w:t xml:space="preserve"> verrà mostrata la suddivisione del sistema in sottosistemi </w:t>
-      </w:r>
-      <w:r>
-        <w:t>con i relativi compiti che ogni sottosistema dovrà offrire</w:t>
-      </w:r>
-      <w:r>
-        <w:t xml:space="preserve"> e il mapping hardware/software del sistema.</w:t>
-      </w:r>
-    </w:p>
-    <w:p>
-      <w:r>
-        <w:t>Successivamente v</w:t>
-      </w:r>
-      <w:r>
-        <w:t>engono descr</w:t>
-      </w:r>
-      <w:r>
-        <w:t>itti i dati persistenti con il relativo schema relazionale</w:t>
-      </w:r>
-      <w:r>
-        <w:t xml:space="preserve">, verrà discusso il controllo degli accessi </w:t>
-      </w:r>
-      <w:r>
-        <w:t>con la descrizione degli utenti del nostro sistema</w:t>
-      </w:r>
-      <w:r>
-        <w:t>, il controllo generale de</w:t>
-      </w:r>
-      <w:r>
-        <w:t xml:space="preserve">l software e le </w:t>
+      <w:pPr>
+        <w:rPr>
+          <w:szCs w:val="24"/>
+        </w:rPr>
+      </w:pPr>
+      <w:r>
+        <w:rPr>
+          <w:szCs w:val="24"/>
+        </w:rPr>
+        <w:t xml:space="preserve">L’architettura scelta per questo sistema è la Model-View-Controller (MVC). </w:t>
+      </w:r>
+    </w:p>
+    <w:p>
+      <w:r>
+        <w:t>Essa si struttura in tre componenti, ognuno con un compito diverso all’interno del sistema.</w:t>
+      </w:r>
+    </w:p>
+    <w:p>
+      <w:pPr>
+        <w:pStyle w:val="Nessunaspaziatura"/>
+      </w:pPr>
+    </w:p>
+    <w:p>
+      <w:pPr>
+        <w:pStyle w:val="Nessunaspaziatura"/>
+        <w:numPr>
+          <w:ilvl w:val="0"/>
+          <w:numId w:val="15"/>
+        </w:numPr>
+        <w:rPr>
+          <w:sz w:val="24"/>
+          <w:szCs w:val="24"/>
+        </w:rPr>
+      </w:pPr>
+      <w:r>
+        <w:rPr>
+          <w:sz w:val="24"/>
+          <w:szCs w:val="24"/>
+        </w:rPr>
+        <w:t>Il Model si occupa di gestire i dati persistenti. Contieni infatti metodi di lettura e scrittura su Database.</w:t>
+      </w:r>
+    </w:p>
+    <w:p>
+      <w:pPr>
+        <w:pStyle w:val="Nessunaspaziatura"/>
+        <w:ind w:left="720"/>
+        <w:rPr>
+          <w:sz w:val="24"/>
+          <w:szCs w:val="24"/>
+        </w:rPr>
+      </w:pPr>
+    </w:p>
+    <w:p>
+      <w:pPr>
+        <w:pStyle w:val="Nessunaspaziatura"/>
+        <w:numPr>
+          <w:ilvl w:val="0"/>
+          <w:numId w:val="15"/>
+        </w:numPr>
+        <w:rPr>
+          <w:sz w:val="24"/>
+          <w:szCs w:val="24"/>
+        </w:rPr>
+      </w:pPr>
+      <w:r>
+        <w:rPr>
+          <w:sz w:val="24"/>
+          <w:szCs w:val="24"/>
+        </w:rPr>
+        <w:t xml:space="preserve">La View si occupa di far visualizzare i dati all’utente e si occupa dell’interazione tra quest’ultimo ed il sistema. </w:t>
+      </w:r>
+    </w:p>
+    <w:p>
+      <w:pPr>
+        <w:pStyle w:val="Nessunaspaziatura"/>
+        <w:rPr>
+          <w:sz w:val="24"/>
+          <w:szCs w:val="24"/>
+        </w:rPr>
+      </w:pPr>
+    </w:p>
+    <w:p>
+      <w:pPr>
+        <w:pStyle w:val="Nessunaspaziatura"/>
+        <w:numPr>
+          <w:ilvl w:val="0"/>
+          <w:numId w:val="15"/>
+        </w:numPr>
+        <w:rPr>
+          <w:sz w:val="24"/>
+          <w:szCs w:val="24"/>
+        </w:rPr>
+      </w:pPr>
+      <w:r>
+        <w:rPr>
+          <w:sz w:val="24"/>
+          <w:szCs w:val="24"/>
+        </w:rPr>
+        <w:t>Il Controller riceve i comandi dell’utente attraverso le view e si occupa della logica di controllo dell’applicazione interagendo con gli altri due componenti.</w:t>
+      </w:r>
+    </w:p>
+    <w:p>
+      <w:pPr>
+        <w:pStyle w:val="Nessunaspaziatura"/>
+      </w:pPr>
+    </w:p>
+    <w:p>
+      <w:r>
+        <w:rPr>
+          <w:sz w:val="24"/>
+          <w:szCs w:val="24"/>
+        </w:rPr>
+        <w:t xml:space="preserve">L’architettura MVC </w:t>
+      </w:r>
+      <w:r>
+        <w:rPr>
+          <w:sz w:val="24"/>
+          <w:szCs w:val="24"/>
+        </w:rPr>
+        <w:t>verrà implementata</w:t>
+      </w:r>
+      <w:r>
+        <w:rPr>
+          <w:sz w:val="24"/>
+          <w:szCs w:val="24"/>
+        </w:rPr>
+        <w:t xml:space="preserve"> </w:t>
+      </w:r>
+      <w:r>
+        <w:rPr>
+          <w:sz w:val="24"/>
+          <w:szCs w:val="24"/>
+        </w:rPr>
+        <w:t xml:space="preserve">con la tecnologia </w:t>
       </w:r>
       <w:proofErr w:type="spellStart"/>
       <w:r>
-        <w:t>boundary</w:t>
+        <w:rPr>
+          <w:sz w:val="24"/>
+          <w:szCs w:val="24"/>
+        </w:rPr>
+        <w:t>Servlet</w:t>
       </w:r>
       <w:proofErr w:type="spellEnd"/>
       <w:r>
-        <w:t xml:space="preserve"> </w:t>
-      </w:r>
-      <w:proofErr w:type="spellStart"/>
-      <w:r>
-        <w:t>contitions</w:t>
-      </w:r>
-      <w:proofErr w:type="spellEnd"/>
-      <w:r>
-        <w:t>.</w:t>
-      </w:r>
-    </w:p>
-    <w:p>
-      <w:pPr>
-        <w:pStyle w:val="Titolo2"/>
-      </w:pPr>
-      <w:bookmarkStart w:id="10" w:name="_Toc533693306"/>
-      <w:r>
-        <w:t xml:space="preserve">Subsystem </w:t>
-      </w:r>
-      <w:proofErr w:type="spellStart"/>
-      <w:r>
-        <w:t>decomposition</w:t>
-      </w:r>
-      <w:bookmarkEnd w:id="10"/>
-      <w:proofErr w:type="spellEnd"/>
-    </w:p>
-    <w:p>
-      <w:r>
-        <w:t xml:space="preserve">Interfaccia Utente: Fornisce all’utente l’interfaccia per </w:t>
-      </w:r>
-      <w:r>
-        <w:t>interagire col sistema</w:t>
-      </w:r>
-      <w:r>
-        <w:t>.</w:t>
-      </w:r>
-    </w:p>
-    <w:p>
-      <w:proofErr w:type="spellStart"/>
-      <w:r>
-        <w:t>GestioneAccount</w:t>
-      </w:r>
-      <w:proofErr w:type="spellEnd"/>
-      <w:r>
-        <w:t>:</w:t>
-      </w:r>
-      <w:r>
-        <w:t xml:space="preserve"> Fornisce i servizi per gestire il proprio account</w:t>
-      </w:r>
-      <w:r>
-        <w:t>, quali: gestione delle carte di credito, gestione d</w:t>
-      </w:r>
-      <w:r>
-        <w:t>egli indirizzi</w:t>
-      </w:r>
-      <w:r>
-        <w:t xml:space="preserve"> e cambio password</w:t>
-      </w:r>
-      <w:r>
-        <w:t>.</w:t>
-      </w:r>
-    </w:p>
-    <w:p>
-      <w:proofErr w:type="spellStart"/>
-      <w:r>
-        <w:t>GestioneLibro</w:t>
-      </w:r>
-      <w:proofErr w:type="spellEnd"/>
-      <w:r>
-        <w:t xml:space="preserve">: </w:t>
-      </w:r>
-      <w:r>
-        <w:t>Fornisce</w:t>
-      </w:r>
-      <w:r>
-        <w:t xml:space="preserve"> i servizi per</w:t>
-      </w:r>
-      <w:r>
-        <w:t xml:space="preserve"> ricercare, modificare e aggiungere </w:t>
-      </w:r>
-      <w:r>
-        <w:t>dei libri</w:t>
-      </w:r>
-      <w:r>
-        <w:t>.</w:t>
-      </w:r>
-    </w:p>
-    <w:p>
-      <w:proofErr w:type="spellStart"/>
-      <w:r>
-        <w:t>GestioneCarrello</w:t>
-      </w:r>
-      <w:proofErr w:type="spellEnd"/>
-      <w:r>
-        <w:t xml:space="preserve">: </w:t>
-      </w:r>
-      <w:r>
-        <w:t xml:space="preserve">Gestisce il </w:t>
-      </w:r>
-      <w:r>
-        <w:t xml:space="preserve">carrello, </w:t>
-      </w:r>
-      <w:r>
-        <w:t>permettendone la modifica e la persistenza</w:t>
-      </w:r>
-      <w:r>
-        <w:t>.</w:t>
-      </w:r>
-    </w:p>
-    <w:p>
-      <w:proofErr w:type="spellStart"/>
-      <w:r>
+        <w:rPr>
+          <w:sz w:val="24"/>
+          <w:szCs w:val="24"/>
+        </w:rPr>
+        <w:t>-JSP</w:t>
+      </w:r>
+    </w:p>
+    <w:p/>
+    <w:p>
+      <w:bookmarkStart w:id="10" w:name="_GoBack"/>
+      <w:r>
+        <w:rPr>
+          <w:noProof/>
+        </w:rPr>
         <w:lastRenderedPageBreak/>
-        <w:t>GestioneOrdine</w:t>
-      </w:r>
-      <w:proofErr w:type="spellEnd"/>
-      <w:r>
-        <w:t>:</w:t>
-      </w:r>
-      <w:r>
-        <w:t xml:space="preserve"> Permette di consultare lo storico degli ordini, visualizzare la fattura, ricercare un ordine</w:t>
-      </w:r>
-      <w:r>
-        <w:t xml:space="preserve"> e di modificarne lo stato e la data di consegna</w:t>
-      </w:r>
-      <w:r>
-        <w:t>.</w:t>
-      </w:r>
-    </w:p>
-    <w:p>
-      <w:proofErr w:type="spellStart"/>
-      <w:r>
-        <w:t>GestioneAmministratore</w:t>
-      </w:r>
-      <w:proofErr w:type="spellEnd"/>
-      <w:r>
-        <w:t>: Fornisce</w:t>
-      </w:r>
-      <w:r>
-        <w:t xml:space="preserve"> all’amministratore gli strumenti necessari per aggiungere, modificare e rimuovere un libro</w:t>
-      </w:r>
-      <w:r>
-        <w:t>, per ricercare un account e modificarne il tipo</w:t>
-      </w:r>
-      <w:r>
-        <w:t>.</w:t>
-      </w:r>
-    </w:p>
-    <w:p>
-      <w:proofErr w:type="spellStart"/>
-      <w:r>
-        <w:t>GestioneAmministratoreOrdini</w:t>
-      </w:r>
-      <w:proofErr w:type="spellEnd"/>
-      <w:r>
-        <w:t xml:space="preserve">: Fornisce all’amministratore gli strumenti necessari per </w:t>
-      </w:r>
-      <w:r>
-        <w:t>ricercare un ordine e modificarne lo stato e la data di consegna</w:t>
-      </w:r>
-      <w:r>
-        <w:t>.</w:t>
-      </w:r>
-    </w:p>
-    <w:p>
-      <w:proofErr w:type="spellStart"/>
-      <w:r>
-        <w:t>GestioneInterazioneLibro</w:t>
-      </w:r>
-      <w:proofErr w:type="spellEnd"/>
-      <w:r>
-        <w:t>: Fornisce</w:t>
-      </w:r>
-      <w:r>
-        <w:t xml:space="preserve"> i servizi per aggiungere o rimuovere una recensione e </w:t>
-      </w:r>
-      <w:r>
-        <w:t>per aggiungere o rimuovere un libro dai preferiti</w:t>
-      </w:r>
-      <w:r>
-        <w:t>.</w:t>
-      </w:r>
-    </w:p>
-    <w:p>
-      <w:r>
-        <w:t xml:space="preserve">Storage: gestisce il salvataggio, la modifica e </w:t>
-      </w:r>
-      <w:r>
-        <w:t>il recupero dei dati dal database.</w:t>
-      </w:r>
-    </w:p>
-    <w:p/>
-    <w:p>
-      <w:r>
-        <w:rPr>
-          <w:noProof/>
-        </w:rPr>
         <w:drawing>
           <wp:inline distT="0" distB="0" distL="0" distR="0" wp14:anchorId="194636DF" wp14:editId="1BE51938">
             <wp:extent cx="6130137" cy="5572503"/>
@@ -3047,7 +3175,230 @@
           </wp:inline>
         </w:drawing>
       </w:r>
-    </w:p>
+      <w:bookmarkEnd w:id="10"/>
+    </w:p>
+    <w:p/>
+    <w:p>
+      <w:r>
+        <w:rPr>
+          <w:b/>
+        </w:rPr>
+        <w:t>Interfaccia Utente</w:t>
+      </w:r>
+      <w:r>
+        <w:t>: Fornisce all’utente l’interfaccia per interagire col sistema.</w:t>
+      </w:r>
+    </w:p>
+    <w:p>
+      <w:r>
+        <w:rPr>
+          <w:b/>
+        </w:rPr>
+        <w:t>Gestione</w:t>
+      </w:r>
+      <w:r>
+        <w:rPr>
+          <w:b/>
+        </w:rPr>
+        <w:t xml:space="preserve"> </w:t>
+      </w:r>
+      <w:r>
+        <w:rPr>
+          <w:b/>
+        </w:rPr>
+        <w:t>Account</w:t>
+      </w:r>
+      <w:r>
+        <w:t>: Fornisce i servizi per gestire il proprio account, quali: gestione delle carte di credito, gestione degli indirizzi e cambio password.</w:t>
+      </w:r>
+    </w:p>
+    <w:p>
+      <w:r>
+        <w:rPr>
+          <w:b/>
+        </w:rPr>
+        <w:t>Gestione</w:t>
+      </w:r>
+      <w:r>
+        <w:rPr>
+          <w:b/>
+        </w:rPr>
+        <w:t xml:space="preserve"> </w:t>
+      </w:r>
+      <w:r>
+        <w:rPr>
+          <w:b/>
+        </w:rPr>
+        <w:t>Libro</w:t>
+      </w:r>
+      <w:r>
+        <w:t>: Fornisce i servizi per ricercare, modificare</w:t>
+      </w:r>
+      <w:r>
+        <w:t>,</w:t>
+      </w:r>
+      <w:r>
+        <w:t xml:space="preserve"> aggiungere </w:t>
+      </w:r>
+      <w:r>
+        <w:t xml:space="preserve">e rimuovere </w:t>
+      </w:r>
+      <w:r>
+        <w:t>dei libri.</w:t>
+      </w:r>
+    </w:p>
+    <w:p>
+      <w:r>
+        <w:rPr>
+          <w:b/>
+        </w:rPr>
+        <w:t>Gestione</w:t>
+      </w:r>
+      <w:r>
+        <w:rPr>
+          <w:b/>
+        </w:rPr>
+        <w:t xml:space="preserve"> </w:t>
+      </w:r>
+      <w:r>
+        <w:rPr>
+          <w:b/>
+        </w:rPr>
+        <w:t>Carrello</w:t>
+      </w:r>
+      <w:r>
+        <w:t>: Gestisce il carrello, permettendone la modifica e la persistenza.</w:t>
+      </w:r>
+    </w:p>
+    <w:p>
+      <w:r>
+        <w:rPr>
+          <w:b/>
+        </w:rPr>
+        <w:t>Gestione</w:t>
+      </w:r>
+      <w:r>
+        <w:rPr>
+          <w:b/>
+        </w:rPr>
+        <w:t xml:space="preserve"> </w:t>
+      </w:r>
+      <w:r>
+        <w:rPr>
+          <w:b/>
+        </w:rPr>
+        <w:t>Ordine</w:t>
+      </w:r>
+      <w:r>
+        <w:t>: Permette di consultare lo storico degli ordini, visualizzare la fattura, ricercare un ordine e di modificarne lo stato e la data di consegna.</w:t>
+      </w:r>
+    </w:p>
+    <w:p>
+      <w:r>
+        <w:rPr>
+          <w:b/>
+        </w:rPr>
+        <w:t>Gestione</w:t>
+      </w:r>
+      <w:r>
+        <w:rPr>
+          <w:b/>
+        </w:rPr>
+        <w:t xml:space="preserve"> </w:t>
+      </w:r>
+      <w:r>
+        <w:rPr>
+          <w:b/>
+        </w:rPr>
+        <w:t>Amministratore</w:t>
+      </w:r>
+      <w:r>
+        <w:t>: Fornisce all’amministratore gli strumenti necessari per aggiungere, modificare e rimuovere un libro, per ricercare un account e modificarne il tipo.</w:t>
+      </w:r>
+    </w:p>
+    <w:p>
+      <w:r>
+        <w:rPr>
+          <w:b/>
+        </w:rPr>
+        <w:t>Gestione</w:t>
+      </w:r>
+      <w:r>
+        <w:rPr>
+          <w:b/>
+        </w:rPr>
+        <w:t xml:space="preserve"> </w:t>
+      </w:r>
+      <w:r>
+        <w:rPr>
+          <w:b/>
+        </w:rPr>
+        <w:t>Amministratore</w:t>
+      </w:r>
+      <w:r>
+        <w:rPr>
+          <w:b/>
+        </w:rPr>
+        <w:t xml:space="preserve"> </w:t>
+      </w:r>
+      <w:r>
+        <w:rPr>
+          <w:b/>
+        </w:rPr>
+        <w:t>Ordini</w:t>
+      </w:r>
+      <w:r>
+        <w:t>: Fornisce all’amministratore gli strumenti necessari per ricercare un ordine e modificarne lo stato e la data di consegna.</w:t>
+      </w:r>
+    </w:p>
+    <w:p>
+      <w:r>
+        <w:rPr>
+          <w:b/>
+        </w:rPr>
+        <w:t>Gestione</w:t>
+      </w:r>
+      <w:r>
+        <w:rPr>
+          <w:b/>
+        </w:rPr>
+        <w:t xml:space="preserve"> </w:t>
+      </w:r>
+      <w:r>
+        <w:rPr>
+          <w:b/>
+        </w:rPr>
+        <w:t>Interazione</w:t>
+      </w:r>
+      <w:r>
+        <w:rPr>
+          <w:b/>
+        </w:rPr>
+        <w:t xml:space="preserve"> </w:t>
+      </w:r>
+      <w:r>
+        <w:rPr>
+          <w:b/>
+        </w:rPr>
+        <w:t>Libro</w:t>
+      </w:r>
+      <w:r>
+        <w:t>: Fornisce i servizi per aggiungere o rimuovere una recensione e per aggiungere o rimuovere un libro dai preferiti.</w:t>
+      </w:r>
+    </w:p>
+    <w:p>
+      <w:r>
+        <w:rPr>
+          <w:b/>
+        </w:rPr>
+        <w:lastRenderedPageBreak/>
+        <w:t>Storage</w:t>
+      </w:r>
+      <w:r>
+        <w:t>: gestisce il salvataggio, la modifica e il recupero dei dati dal database.</w:t>
+      </w:r>
+    </w:p>
+    <w:p/>
     <w:p>
       <w:pPr>
         <w:pStyle w:val="Titolo2"/>
@@ -3062,51 +3413,48 @@
       <w:bookmarkEnd w:id="11"/>
     </w:p>
     <w:p>
+      <w:r>
+        <w:t xml:space="preserve">Il sistema </w:t>
+      </w:r>
+      <w:r>
+        <w:t xml:space="preserve">utilizza un’architettura Client/Server. </w:t>
+      </w:r>
+      <w:r>
+        <w:br/>
+      </w:r>
+      <w:r>
+        <w:t>Il</w:t>
+      </w:r>
+      <w:r>
+        <w:t xml:space="preserve"> </w:t>
+      </w:r>
       <w:proofErr w:type="spellStart"/>
       <w:r>
-        <w:t>BookPoint</w:t>
+        <w:t>WebServer</w:t>
       </w:r>
       <w:proofErr w:type="spellEnd"/>
       <w:r>
-        <w:t xml:space="preserve"> utilizza un’architettura Client/Server. </w:t>
-      </w:r>
-      <w:r>
-        <w:br/>
-      </w:r>
-      <w:r>
-        <w:t>Il</w:t>
-      </w:r>
-      <w:r>
-        <w:t xml:space="preserve"> </w:t>
+        <w:t xml:space="preserve"> è rappresentato da Apache Tomcat </w:t>
+      </w:r>
+      <w:r>
+        <w:t>9 ed è situato su una singola macchina</w:t>
+      </w:r>
+      <w:r>
+        <w:t xml:space="preserve">, la logica del sistema è costituita da Java </w:t>
       </w:r>
       <w:proofErr w:type="spellStart"/>
       <w:r>
-        <w:t>WebServer</w:t>
+        <w:t>Servlet</w:t>
       </w:r>
       <w:proofErr w:type="spellEnd"/>
       <w:r>
-        <w:t xml:space="preserve"> è rappresentato da Apache Tomcat </w:t>
-      </w:r>
-      <w:r>
-        <w:t>9 ed è situato su una singola macchina</w:t>
-      </w:r>
-      <w:r>
-        <w:t xml:space="preserve">, la logica del sistema è costituita da Java </w:t>
+        <w:t xml:space="preserve"> mentre </w:t>
+      </w:r>
+      <w:r>
+        <w:t xml:space="preserve">l’interfaccia utente è realizzata utilizzando pagine JSP (Java </w:t>
       </w:r>
       <w:proofErr w:type="spellStart"/>
       <w:r>
-        <w:t>Servlet</w:t>
-      </w:r>
-      <w:proofErr w:type="spellEnd"/>
-      <w:r>
-        <w:t xml:space="preserve"> mentre </w:t>
-      </w:r>
-      <w:r>
-        <w:t xml:space="preserve">l’interfaccia utente è realizzata utilizzando pagine JSP (Java </w:t>
-      </w:r>
-      <w:proofErr w:type="spellStart"/>
-      <w:r>
-        <w:lastRenderedPageBreak/>
         <w:t>Servlet</w:t>
       </w:r>
       <w:proofErr w:type="spellEnd"/>
@@ -3233,6 +3581,68 @@
       <w:bookmarkEnd w:id="14"/>
     </w:p>
     <w:p>
+      <w:r>
+        <w:t>Il Web Server si occupa di gestire le varie richieste effettuate dal client.</w:t>
+      </w:r>
+      <w:r>
+        <w:br/>
+        <w:t xml:space="preserve">Il server smista le richieste alle classi Java </w:t>
+      </w:r>
+      <w:proofErr w:type="spellStart"/>
+      <w:r>
+        <w:t>Servlet</w:t>
+      </w:r>
+      <w:proofErr w:type="spellEnd"/>
+      <w:r>
+        <w:t xml:space="preserve"> </w:t>
+      </w:r>
+      <w:r>
+        <w:t>opportune che si occuperanno di gestire la richiesta</w:t>
+      </w:r>
+      <w:r>
+        <w:t xml:space="preserve">, eventualmente interagire con </w:t>
+      </w:r>
+      <w:proofErr w:type="gramStart"/>
+      <w:r>
+        <w:t>il model</w:t>
+      </w:r>
+      <w:proofErr w:type="gramEnd"/>
+      <w:r>
+        <w:t xml:space="preserve">, </w:t>
+      </w:r>
+      <w:r>
+        <w:t>e dare una risposta</w:t>
+      </w:r>
+      <w:r>
+        <w:t>.</w:t>
+      </w:r>
+      <w:r>
+        <w:br/>
+        <w:t>Dopodich</w:t>
+      </w:r>
+      <w:r>
+        <w:t>é</w:t>
+      </w:r>
+      <w:r>
+        <w:t xml:space="preserve"> il server</w:t>
+      </w:r>
+      <w:r>
+        <w:t xml:space="preserve"> crea la pagina </w:t>
+      </w:r>
+      <w:proofErr w:type="spellStart"/>
+      <w:r>
+        <w:t>jsp</w:t>
+      </w:r>
+      <w:proofErr w:type="spellEnd"/>
+      <w:r>
+        <w:t xml:space="preserve"> </w:t>
+      </w:r>
+      <w:r>
+        <w:t>che verrà poi convertita in pagina html e visualizzata dall’utente.</w:t>
+      </w:r>
+    </w:p>
+    <w:p/>
+    <w:p>
       <w:pPr>
         <w:pStyle w:val="Titolo2"/>
       </w:pPr>
@@ -3248,6 +3658,558 @@
       <w:bookmarkEnd w:id="15"/>
     </w:p>
     <w:p/>
+    <w:p>
+      <w:r>
+        <w:t>Le condizioni limite riguardano l’accensione e lo spegnimento del sistema per quanto riguarda il lato Server. Dal lato Client si riferiscono agli errori di connessione al server.</w:t>
+      </w:r>
+    </w:p>
+    <w:p>
+      <w:pPr>
+        <w:rPr>
+          <w:b/>
+        </w:rPr>
+      </w:pPr>
+      <w:r>
+        <w:rPr>
+          <w:b/>
+        </w:rPr>
+        <w:t>Avvio del sistema</w:t>
+      </w:r>
+    </w:p>
+    <w:p>
+      <w:pPr>
+        <w:rPr>
+          <w:b/>
+        </w:rPr>
+      </w:pPr>
+      <w:r>
+        <w:t>Il sistema dopo essersi avviato presenta un’interfaccia ai client. Dopo aver effettuato l’autenticazione ogni utente può accedere alle funzionalità disponibili.</w:t>
+      </w:r>
+    </w:p>
+    <w:tbl>
+      <w:tblPr>
+        <w:tblW w:w="0" w:type="auto"/>
+        <w:tblInd w:w="-14" w:type="dxa"/>
+        <w:tblBorders>
+          <w:top w:val="single" w:sz="4" w:space="0" w:color="auto"/>
+          <w:left w:val="single" w:sz="4" w:space="0" w:color="auto"/>
+          <w:bottom w:val="single" w:sz="4" w:space="0" w:color="auto"/>
+          <w:right w:val="single" w:sz="4" w:space="0" w:color="auto"/>
+          <w:insideH w:val="single" w:sz="4" w:space="0" w:color="auto"/>
+          <w:insideV w:val="single" w:sz="4" w:space="0" w:color="auto"/>
+        </w:tblBorders>
+        <w:tblCellMar>
+          <w:left w:w="70" w:type="dxa"/>
+          <w:right w:w="70" w:type="dxa"/>
+        </w:tblCellMar>
+        <w:tblLook w:val="0000" w:firstRow="0" w:lastRow="0" w:firstColumn="0" w:lastColumn="0" w:noHBand="0" w:noVBand="0"/>
+      </w:tblPr>
+      <w:tblGrid>
+        <w:gridCol w:w="1262"/>
+        <w:gridCol w:w="8380"/>
+      </w:tblGrid>
+      <w:tr>
+        <w:trPr>
+          <w:trHeight w:val="373"/>
+        </w:trPr>
+        <w:tc>
+          <w:tcPr>
+            <w:tcW w:w="1002" w:type="dxa"/>
+          </w:tcPr>
+          <w:p>
+            <w:pPr>
+              <w:ind w:left="9"/>
+              <w:rPr>
+                <w:b/>
+              </w:rPr>
+            </w:pPr>
+            <w:r>
+              <w:rPr>
+                <w:b/>
+              </w:rPr>
+              <w:lastRenderedPageBreak/>
+              <w:t>Nome</w:t>
+            </w:r>
+          </w:p>
+        </w:tc>
+        <w:tc>
+          <w:tcPr>
+            <w:tcW w:w="8493" w:type="dxa"/>
+          </w:tcPr>
+          <w:p>
+            <w:pPr>
+              <w:ind w:left="9"/>
+            </w:pPr>
+            <w:r>
+              <w:t>Startup</w:t>
+            </w:r>
+            <w:r>
+              <w:t xml:space="preserve"> Server</w:t>
+            </w:r>
+          </w:p>
+        </w:tc>
+      </w:tr>
+      <w:tr>
+        <w:trPr>
+          <w:trHeight w:val="373"/>
+        </w:trPr>
+        <w:tc>
+          <w:tcPr>
+            <w:tcW w:w="1002" w:type="dxa"/>
+            <w:tcBorders>
+              <w:bottom w:val="single" w:sz="4" w:space="0" w:color="auto"/>
+            </w:tcBorders>
+          </w:tcPr>
+          <w:p>
+            <w:pPr>
+              <w:ind w:left="9"/>
+              <w:rPr>
+                <w:b/>
+              </w:rPr>
+            </w:pPr>
+            <w:r>
+              <w:rPr>
+                <w:b/>
+              </w:rPr>
+              <w:t>Partecipanti</w:t>
+            </w:r>
+          </w:p>
+        </w:tc>
+        <w:tc>
+          <w:tcPr>
+            <w:tcW w:w="8493" w:type="dxa"/>
+            <w:tcBorders>
+              <w:bottom w:val="single" w:sz="4" w:space="0" w:color="auto"/>
+            </w:tcBorders>
+          </w:tcPr>
+          <w:p>
+            <w:pPr>
+              <w:ind w:left="9"/>
+            </w:pPr>
+            <w:r>
+              <w:t>Amministratore</w:t>
+            </w:r>
+          </w:p>
+        </w:tc>
+      </w:tr>
+      <w:tr>
+        <w:trPr>
+          <w:trHeight w:val="338"/>
+        </w:trPr>
+        <w:tc>
+          <w:tcPr>
+            <w:tcW w:w="9495" w:type="dxa"/>
+            <w:gridSpan w:val="2"/>
+            <w:tcBorders>
+              <w:bottom w:val="single" w:sz="4" w:space="0" w:color="auto"/>
+            </w:tcBorders>
+          </w:tcPr>
+          <w:p>
+            <w:pPr>
+              <w:rPr>
+                <w:b/>
+              </w:rPr>
+            </w:pPr>
+            <w:r>
+              <w:rPr>
+                <w:b/>
+              </w:rPr>
+              <w:t>Flusso di eventi</w:t>
+            </w:r>
+          </w:p>
+        </w:tc>
+      </w:tr>
+      <w:tr>
+        <w:trPr>
+          <w:trHeight w:val="465"/>
+        </w:trPr>
+        <w:tc>
+          <w:tcPr>
+            <w:tcW w:w="1002" w:type="dxa"/>
+            <w:tcBorders>
+              <w:top w:val="single" w:sz="4" w:space="0" w:color="auto"/>
+            </w:tcBorders>
+          </w:tcPr>
+          <w:p>
+            <w:pPr>
+              <w:ind w:left="9"/>
+              <w:rPr>
+                <w:b/>
+              </w:rPr>
+            </w:pPr>
+            <w:r>
+              <w:rPr>
+                <w:b/>
+              </w:rPr>
+              <w:t>Attore:</w:t>
+            </w:r>
+          </w:p>
+        </w:tc>
+        <w:tc>
+          <w:tcPr>
+            <w:tcW w:w="8493" w:type="dxa"/>
+            <w:tcBorders>
+              <w:top w:val="single" w:sz="4" w:space="0" w:color="auto"/>
+            </w:tcBorders>
+          </w:tcPr>
+          <w:p>
+            <w:pPr>
+              <w:ind w:left="9"/>
+            </w:pPr>
+            <w:r>
+              <w:t>Decide di avviare il server, accede al pc dove risiede il server e clicca “Avvia”</w:t>
+            </w:r>
+          </w:p>
+        </w:tc>
+      </w:tr>
+      <w:tr>
+        <w:trPr>
+          <w:trHeight w:val="465"/>
+        </w:trPr>
+        <w:tc>
+          <w:tcPr>
+            <w:tcW w:w="1002" w:type="dxa"/>
+          </w:tcPr>
+          <w:p>
+            <w:pPr>
+              <w:ind w:left="9"/>
+              <w:rPr>
+                <w:b/>
+              </w:rPr>
+            </w:pPr>
+            <w:r>
+              <w:rPr>
+                <w:b/>
+              </w:rPr>
+              <w:t>Sistema:</w:t>
+            </w:r>
+          </w:p>
+        </w:tc>
+        <w:tc>
+          <w:tcPr>
+            <w:tcW w:w="8493" w:type="dxa"/>
+          </w:tcPr>
+          <w:p>
+            <w:pPr>
+              <w:ind w:left="9"/>
+            </w:pPr>
+            <w:r>
+              <w:t xml:space="preserve">Ricevuta la richiesta, </w:t>
+            </w:r>
+            <w:r>
+              <w:t>attiva il server e tutti i servizi</w:t>
+            </w:r>
+            <w:r>
+              <w:t xml:space="preserve"> in remot</w:t>
+            </w:r>
+            <w:r>
+              <w:t xml:space="preserve">o, rendendosi disponibile </w:t>
+            </w:r>
+            <w:r>
+              <w:t>ad eventuali richieste da parte degli utenti.</w:t>
+            </w:r>
+          </w:p>
+        </w:tc>
+      </w:tr>
+    </w:tbl>
+    <w:p>
+      <w:pPr>
+        <w:rPr>
+          <w:b/>
+        </w:rPr>
+      </w:pPr>
+    </w:p>
+    <w:p>
+      <w:pPr>
+        <w:rPr>
+          <w:b/>
+        </w:rPr>
+      </w:pPr>
+      <w:r>
+        <w:rPr>
+          <w:b/>
+        </w:rPr>
+        <w:t>Terminazione del sistema</w:t>
+      </w:r>
+    </w:p>
+    <w:p>
+      <w:r>
+        <w:t>È possibile terminare il sistema se e solo se tutti i sottosistemi sono stati disattivati in precedenza. Prima della disattivazione totale del database-server e dell’application-server verranno disconnessi tutti i client connessi al sistema</w:t>
+      </w:r>
+    </w:p>
+    <w:tbl>
+      <w:tblPr>
+        <w:tblW w:w="0" w:type="auto"/>
+        <w:tblInd w:w="-14" w:type="dxa"/>
+        <w:tblBorders>
+          <w:top w:val="single" w:sz="4" w:space="0" w:color="auto"/>
+          <w:left w:val="single" w:sz="4" w:space="0" w:color="auto"/>
+          <w:bottom w:val="single" w:sz="4" w:space="0" w:color="auto"/>
+          <w:right w:val="single" w:sz="4" w:space="0" w:color="auto"/>
+          <w:insideH w:val="single" w:sz="4" w:space="0" w:color="auto"/>
+          <w:insideV w:val="single" w:sz="4" w:space="0" w:color="auto"/>
+        </w:tblBorders>
+        <w:tblCellMar>
+          <w:left w:w="70" w:type="dxa"/>
+          <w:right w:w="70" w:type="dxa"/>
+        </w:tblCellMar>
+        <w:tblLook w:val="0000" w:firstRow="0" w:lastRow="0" w:firstColumn="0" w:lastColumn="0" w:noHBand="0" w:noVBand="0"/>
+      </w:tblPr>
+      <w:tblGrid>
+        <w:gridCol w:w="1262"/>
+        <w:gridCol w:w="8380"/>
+      </w:tblGrid>
+      <w:tr>
+        <w:trPr>
+          <w:trHeight w:val="373"/>
+        </w:trPr>
+        <w:tc>
+          <w:tcPr>
+            <w:tcW w:w="1002" w:type="dxa"/>
+          </w:tcPr>
+          <w:p>
+            <w:pPr>
+              <w:ind w:left="9"/>
+              <w:rPr>
+                <w:b/>
+              </w:rPr>
+            </w:pPr>
+            <w:r>
+              <w:rPr>
+                <w:b/>
+              </w:rPr>
+              <w:t>Nome</w:t>
+            </w:r>
+          </w:p>
+        </w:tc>
+        <w:tc>
+          <w:tcPr>
+            <w:tcW w:w="8493" w:type="dxa"/>
+          </w:tcPr>
+          <w:p>
+            <w:pPr>
+              <w:ind w:left="9"/>
+            </w:pPr>
+            <w:proofErr w:type="spellStart"/>
+            <w:r>
+              <w:t>Shutdown</w:t>
+            </w:r>
+            <w:proofErr w:type="spellEnd"/>
+            <w:r>
+              <w:t xml:space="preserve"> Server</w:t>
+            </w:r>
+          </w:p>
+        </w:tc>
+      </w:tr>
+      <w:tr>
+        <w:trPr>
+          <w:trHeight w:val="373"/>
+        </w:trPr>
+        <w:tc>
+          <w:tcPr>
+            <w:tcW w:w="1002" w:type="dxa"/>
+            <w:tcBorders>
+              <w:bottom w:val="single" w:sz="4" w:space="0" w:color="auto"/>
+            </w:tcBorders>
+          </w:tcPr>
+          <w:p>
+            <w:pPr>
+              <w:ind w:left="9"/>
+              <w:rPr>
+                <w:b/>
+              </w:rPr>
+            </w:pPr>
+            <w:r>
+              <w:rPr>
+                <w:b/>
+              </w:rPr>
+              <w:t>Partecipanti</w:t>
+            </w:r>
+          </w:p>
+        </w:tc>
+        <w:tc>
+          <w:tcPr>
+            <w:tcW w:w="8493" w:type="dxa"/>
+            <w:tcBorders>
+              <w:bottom w:val="single" w:sz="4" w:space="0" w:color="auto"/>
+            </w:tcBorders>
+          </w:tcPr>
+          <w:p>
+            <w:pPr>
+              <w:ind w:left="9"/>
+            </w:pPr>
+            <w:r>
+              <w:t>Amministratore</w:t>
+            </w:r>
+          </w:p>
+        </w:tc>
+      </w:tr>
+      <w:tr>
+        <w:trPr>
+          <w:trHeight w:val="338"/>
+        </w:trPr>
+        <w:tc>
+          <w:tcPr>
+            <w:tcW w:w="9495" w:type="dxa"/>
+            <w:gridSpan w:val="2"/>
+            <w:tcBorders>
+              <w:bottom w:val="single" w:sz="4" w:space="0" w:color="auto"/>
+            </w:tcBorders>
+          </w:tcPr>
+          <w:p>
+            <w:pPr>
+              <w:rPr>
+                <w:b/>
+              </w:rPr>
+            </w:pPr>
+            <w:r>
+              <w:rPr>
+                <w:b/>
+              </w:rPr>
+              <w:t>Flusso di eventi</w:t>
+            </w:r>
+          </w:p>
+        </w:tc>
+      </w:tr>
+      <w:tr>
+        <w:trPr>
+          <w:trHeight w:val="465"/>
+        </w:trPr>
+        <w:tc>
+          <w:tcPr>
+            <w:tcW w:w="1002" w:type="dxa"/>
+            <w:tcBorders>
+              <w:top w:val="single" w:sz="4" w:space="0" w:color="auto"/>
+            </w:tcBorders>
+          </w:tcPr>
+          <w:p>
+            <w:pPr>
+              <w:ind w:left="9"/>
+              <w:rPr>
+                <w:b/>
+              </w:rPr>
+            </w:pPr>
+            <w:r>
+              <w:rPr>
+                <w:b/>
+              </w:rPr>
+              <w:t>Attore:</w:t>
+            </w:r>
+          </w:p>
+        </w:tc>
+        <w:tc>
+          <w:tcPr>
+            <w:tcW w:w="8493" w:type="dxa"/>
+            <w:tcBorders>
+              <w:top w:val="single" w:sz="4" w:space="0" w:color="auto"/>
+            </w:tcBorders>
+          </w:tcPr>
+          <w:p>
+            <w:pPr>
+              <w:ind w:left="9"/>
+            </w:pPr>
+            <w:r>
+              <w:t xml:space="preserve">Decide di </w:t>
+            </w:r>
+            <w:r>
+              <w:t>arrestare</w:t>
+            </w:r>
+            <w:r>
+              <w:t xml:space="preserve"> il server, accede al pc dove risiede il server e clicca “</w:t>
+            </w:r>
+            <w:r>
+              <w:t>Arresta</w:t>
+            </w:r>
+            <w:r>
+              <w:t>”</w:t>
+            </w:r>
+          </w:p>
+        </w:tc>
+      </w:tr>
+      <w:tr>
+        <w:trPr>
+          <w:trHeight w:val="465"/>
+        </w:trPr>
+        <w:tc>
+          <w:tcPr>
+            <w:tcW w:w="1002" w:type="dxa"/>
+          </w:tcPr>
+          <w:p>
+            <w:pPr>
+              <w:ind w:left="9"/>
+              <w:rPr>
+                <w:b/>
+              </w:rPr>
+            </w:pPr>
+            <w:r>
+              <w:rPr>
+                <w:b/>
+              </w:rPr>
+              <w:t>Sistema:</w:t>
+            </w:r>
+          </w:p>
+        </w:tc>
+        <w:tc>
+          <w:tcPr>
+            <w:tcW w:w="8493" w:type="dxa"/>
+          </w:tcPr>
+          <w:p>
+            <w:pPr>
+              <w:ind w:left="9"/>
+            </w:pPr>
+            <w:r>
+              <w:t xml:space="preserve">Ricevuta la richiesta, </w:t>
+            </w:r>
+            <w:r>
+              <w:t>termina tutte le connessioni attiv</w:t>
+            </w:r>
+            <w:r>
+              <w:t xml:space="preserve">e. Successivamente termina tutte le operazioni </w:t>
+            </w:r>
+            <w:r>
+              <w:t>in corso e il server.</w:t>
+            </w:r>
+          </w:p>
+        </w:tc>
+      </w:tr>
+    </w:tbl>
+    <w:p>
+      <w:pPr>
+        <w:rPr>
+          <w:b/>
+        </w:rPr>
+      </w:pPr>
+    </w:p>
+    <w:p>
+      <w:pPr>
+        <w:rPr>
+          <w:b/>
+        </w:rPr>
+      </w:pPr>
+      <w:r>
+        <w:rPr>
+          <w:b/>
+        </w:rPr>
+        <w:t>Fallimento del sistema</w:t>
+      </w:r>
+    </w:p>
+    <w:p>
+      <w:pPr>
+        <w:rPr>
+          <w:b/>
+        </w:rPr>
+      </w:pPr>
+      <w:r>
+        <w:t>Nel caso si verifichi un errore dovuto all’hardware o al software si cercherà di ripristinare una configurazione del sistema precedente allo stato d’errore. Poiché i dati sono gestiti dal DBMS non c’è alcun rischio di perderli. Tuttavia, non è da escludere la perdita dei dati, se si verifica un guasto al supporto di memorizzazione dei dati nel database-server. Per minimizzare questo rischio, si eseguiranno periodicamente dei backup del database del sistema e periodicamente il sistema hardware verrà sottoposto a controlli.</w:t>
+      </w:r>
+    </w:p>
+    <w:p>
+      <w:pPr>
+        <w:rPr>
+          <w:b/>
+        </w:rPr>
+      </w:pPr>
+    </w:p>
     <w:p>
       <w:pPr>
         <w:pStyle w:val="Titolo1"/>
@@ -3276,6 +4238,318 @@
 <file path=word/numbering.xml><?xml version="1.0" encoding="utf-8"?>
 <w:numbering xmlns:wpc="http://schemas.microsoft.com/office/word/2010/wordprocessingCanvas" xmlns:cx="http://schemas.microsoft.com/office/drawing/2014/chartex" xmlns:cx1="http://schemas.microsoft.com/office/drawing/2015/9/8/chartex" xmlns:cx2="http://schemas.microsoft.com/office/drawing/2015/10/21/chartex" xmlns:cx3="http://schemas.microsoft.com/office/drawing/2016/5/9/chartex" xmlns:cx4="http://schemas.microsoft.com/office/drawing/2016/5/10/chartex" xmlns:cx5="http://schemas.microsoft.com/office/drawing/2016/5/11/chartex" xmlns:cx6="http://schemas.microsoft.com/office/drawing/2016/5/12/chartex" xmlns:cx7="http://schemas.microsoft.com/office/drawing/2016/5/13/chartex" xmlns:cx8="http://schemas.microsoft.com/office/drawing/2016/5/14/chartex" xmlns:mc="http://schemas.openxmlformats.org/markup-compatibility/2006" xmlns:aink="http://schemas.microsoft.com/office/drawing/2016/ink" xmlns:am3d="http://schemas.microsoft.com/office/drawing/2017/model3d" xmlns:o="urn:schemas-microsoft-com:office:office" xmlns:r="http://schemas.openxmlformats.org/officeDocument/2006/relationships" xmlns:m="http://schemas.openxmlformats.org/officeDocument/2006/math" xmlns:v="urn:schemas-microsoft-com:vml" xmlns:wp14="http://schemas.microsoft.com/office/word/2010/wordprocessingDrawing" xmlns:wp="http://schemas.openxmlformats.org/drawingml/2006/wordprocessingDrawing" xmlns:w10="urn:schemas-microsoft-com:office:word" xmlns:w="http://schemas.openxmlformats.org/wordprocessingml/2006/main" xmlns:w14="http://schemas.microsoft.com/office/word/2010/wordml" xmlns:w15="http://schemas.microsoft.com/office/word/2012/wordml" xmlns:w16cid="http://schemas.microsoft.com/office/word/2016/wordml/cid" xmlns:w16se="http://schemas.microsoft.com/office/word/2015/wordml/symex" xmlns:wpg="http://schemas.microsoft.com/office/word/2010/wordprocessingGroup" xmlns:wpi="http://schemas.microsoft.com/office/word/2010/wordprocessingInk" xmlns:wne="http://schemas.microsoft.com/office/word/2006/wordml" xmlns:wps="http://schemas.microsoft.com/office/word/2010/wordprocessingShape" mc:Ignorable="w14 w15 w16se w16cid wp14">
   <w:abstractNum w:abstractNumId="0" w15:restartNumberingAfterBreak="0">
+    <w:nsid w:val="01037199"/>
+    <w:multiLevelType w:val="hybridMultilevel"/>
+    <w:tmpl w:val="B290B55C"/>
+    <w:lvl w:ilvl="0" w:tplc="FFFFFFFF">
+      <w:start w:val="1"/>
+      <w:numFmt w:val="decimal"/>
+      <w:lvlText w:val="%1."/>
+      <w:lvlJc w:val="left"/>
+      <w:pPr>
+        <w:ind w:left="720" w:hanging="360"/>
+      </w:pPr>
+    </w:lvl>
+    <w:lvl w:ilvl="1" w:tplc="04100019">
+      <w:start w:val="1"/>
+      <w:numFmt w:val="lowerLetter"/>
+      <w:lvlText w:val="%2."/>
+      <w:lvlJc w:val="left"/>
+      <w:pPr>
+        <w:ind w:left="1440" w:hanging="360"/>
+      </w:pPr>
+    </w:lvl>
+    <w:lvl w:ilvl="2" w:tplc="0410001B">
+      <w:start w:val="1"/>
+      <w:numFmt w:val="lowerRoman"/>
+      <w:lvlText w:val="%3."/>
+      <w:lvlJc w:val="right"/>
+      <w:pPr>
+        <w:ind w:left="2160" w:hanging="180"/>
+      </w:pPr>
+    </w:lvl>
+    <w:lvl w:ilvl="3" w:tplc="0410000F">
+      <w:start w:val="1"/>
+      <w:numFmt w:val="decimal"/>
+      <w:lvlText w:val="%4."/>
+      <w:lvlJc w:val="left"/>
+      <w:pPr>
+        <w:ind w:left="2880" w:hanging="360"/>
+      </w:pPr>
+    </w:lvl>
+    <w:lvl w:ilvl="4" w:tplc="04100019">
+      <w:start w:val="1"/>
+      <w:numFmt w:val="lowerLetter"/>
+      <w:lvlText w:val="%5."/>
+      <w:lvlJc w:val="left"/>
+      <w:pPr>
+        <w:ind w:left="3600" w:hanging="360"/>
+      </w:pPr>
+    </w:lvl>
+    <w:lvl w:ilvl="5" w:tplc="0410001B">
+      <w:start w:val="1"/>
+      <w:numFmt w:val="lowerRoman"/>
+      <w:lvlText w:val="%6."/>
+      <w:lvlJc w:val="right"/>
+      <w:pPr>
+        <w:ind w:left="4320" w:hanging="180"/>
+      </w:pPr>
+    </w:lvl>
+    <w:lvl w:ilvl="6" w:tplc="0410000F">
+      <w:start w:val="1"/>
+      <w:numFmt w:val="decimal"/>
+      <w:lvlText w:val="%7."/>
+      <w:lvlJc w:val="left"/>
+      <w:pPr>
+        <w:ind w:left="5040" w:hanging="360"/>
+      </w:pPr>
+    </w:lvl>
+    <w:lvl w:ilvl="7" w:tplc="04100019">
+      <w:start w:val="1"/>
+      <w:numFmt w:val="lowerLetter"/>
+      <w:lvlText w:val="%8."/>
+      <w:lvlJc w:val="left"/>
+      <w:pPr>
+        <w:ind w:left="5760" w:hanging="360"/>
+      </w:pPr>
+    </w:lvl>
+    <w:lvl w:ilvl="8" w:tplc="0410001B">
+      <w:start w:val="1"/>
+      <w:numFmt w:val="lowerRoman"/>
+      <w:lvlText w:val="%9."/>
+      <w:lvlJc w:val="right"/>
+      <w:pPr>
+        <w:ind w:left="6480" w:hanging="180"/>
+      </w:pPr>
+    </w:lvl>
+  </w:abstractNum>
+  <w:abstractNum w:abstractNumId="1" w15:restartNumberingAfterBreak="0">
+    <w:nsid w:val="049F6AA7"/>
+    <w:multiLevelType w:val="hybridMultilevel"/>
+    <w:tmpl w:val="AB0A4B9C"/>
+    <w:lvl w:ilvl="0" w:tplc="04100001">
+      <w:start w:val="1"/>
+      <w:numFmt w:val="bullet"/>
+      <w:lvlText w:val=""/>
+      <w:lvlJc w:val="left"/>
+      <w:pPr>
+        <w:ind w:left="720" w:hanging="360"/>
+      </w:pPr>
+      <w:rPr>
+        <w:rFonts w:ascii="Symbol" w:hAnsi="Symbol" w:hint="default"/>
+      </w:rPr>
+    </w:lvl>
+    <w:lvl w:ilvl="1" w:tplc="04100003" w:tentative="1">
+      <w:start w:val="1"/>
+      <w:numFmt w:val="bullet"/>
+      <w:lvlText w:val="o"/>
+      <w:lvlJc w:val="left"/>
+      <w:pPr>
+        <w:ind w:left="1440" w:hanging="360"/>
+      </w:pPr>
+      <w:rPr>
+        <w:rFonts w:ascii="Courier New" w:hAnsi="Courier New" w:cs="Courier New" w:hint="default"/>
+      </w:rPr>
+    </w:lvl>
+    <w:lvl w:ilvl="2" w:tplc="04100005" w:tentative="1">
+      <w:start w:val="1"/>
+      <w:numFmt w:val="bullet"/>
+      <w:lvlText w:val=""/>
+      <w:lvlJc w:val="left"/>
+      <w:pPr>
+        <w:ind w:left="2160" w:hanging="360"/>
+      </w:pPr>
+      <w:rPr>
+        <w:rFonts w:ascii="Wingdings" w:hAnsi="Wingdings" w:hint="default"/>
+      </w:rPr>
+    </w:lvl>
+    <w:lvl w:ilvl="3" w:tplc="04100001" w:tentative="1">
+      <w:start w:val="1"/>
+      <w:numFmt w:val="bullet"/>
+      <w:lvlText w:val=""/>
+      <w:lvlJc w:val="left"/>
+      <w:pPr>
+        <w:ind w:left="2880" w:hanging="360"/>
+      </w:pPr>
+      <w:rPr>
+        <w:rFonts w:ascii="Symbol" w:hAnsi="Symbol" w:hint="default"/>
+      </w:rPr>
+    </w:lvl>
+    <w:lvl w:ilvl="4" w:tplc="04100003" w:tentative="1">
+      <w:start w:val="1"/>
+      <w:numFmt w:val="bullet"/>
+      <w:lvlText w:val="o"/>
+      <w:lvlJc w:val="left"/>
+      <w:pPr>
+        <w:ind w:left="3600" w:hanging="360"/>
+      </w:pPr>
+      <w:rPr>
+        <w:rFonts w:ascii="Courier New" w:hAnsi="Courier New" w:cs="Courier New" w:hint="default"/>
+      </w:rPr>
+    </w:lvl>
+    <w:lvl w:ilvl="5" w:tplc="04100005" w:tentative="1">
+      <w:start w:val="1"/>
+      <w:numFmt w:val="bullet"/>
+      <w:lvlText w:val=""/>
+      <w:lvlJc w:val="left"/>
+      <w:pPr>
+        <w:ind w:left="4320" w:hanging="360"/>
+      </w:pPr>
+      <w:rPr>
+        <w:rFonts w:ascii="Wingdings" w:hAnsi="Wingdings" w:hint="default"/>
+      </w:rPr>
+    </w:lvl>
+    <w:lvl w:ilvl="6" w:tplc="04100001" w:tentative="1">
+      <w:start w:val="1"/>
+      <w:numFmt w:val="bullet"/>
+      <w:lvlText w:val=""/>
+      <w:lvlJc w:val="left"/>
+      <w:pPr>
+        <w:ind w:left="5040" w:hanging="360"/>
+      </w:pPr>
+      <w:rPr>
+        <w:rFonts w:ascii="Symbol" w:hAnsi="Symbol" w:hint="default"/>
+      </w:rPr>
+    </w:lvl>
+    <w:lvl w:ilvl="7" w:tplc="04100003" w:tentative="1">
+      <w:start w:val="1"/>
+      <w:numFmt w:val="bullet"/>
+      <w:lvlText w:val="o"/>
+      <w:lvlJc w:val="left"/>
+      <w:pPr>
+        <w:ind w:left="5760" w:hanging="360"/>
+      </w:pPr>
+      <w:rPr>
+        <w:rFonts w:ascii="Courier New" w:hAnsi="Courier New" w:cs="Courier New" w:hint="default"/>
+      </w:rPr>
+    </w:lvl>
+    <w:lvl w:ilvl="8" w:tplc="04100005" w:tentative="1">
+      <w:start w:val="1"/>
+      <w:numFmt w:val="bullet"/>
+      <w:lvlText w:val=""/>
+      <w:lvlJc w:val="left"/>
+      <w:pPr>
+        <w:ind w:left="6480" w:hanging="360"/>
+      </w:pPr>
+      <w:rPr>
+        <w:rFonts w:ascii="Wingdings" w:hAnsi="Wingdings" w:hint="default"/>
+      </w:rPr>
+    </w:lvl>
+  </w:abstractNum>
+  <w:abstractNum w:abstractNumId="2" w15:restartNumberingAfterBreak="0">
+    <w:nsid w:val="124F1274"/>
+    <w:multiLevelType w:val="hybridMultilevel"/>
+    <w:tmpl w:val="B14067C2"/>
+    <w:lvl w:ilvl="0" w:tplc="04100001">
+      <w:start w:val="1"/>
+      <w:numFmt w:val="bullet"/>
+      <w:lvlText w:val=""/>
+      <w:lvlJc w:val="left"/>
+      <w:pPr>
+        <w:ind w:left="720" w:hanging="360"/>
+      </w:pPr>
+      <w:rPr>
+        <w:rFonts w:ascii="Symbol" w:hAnsi="Symbol" w:hint="default"/>
+      </w:rPr>
+    </w:lvl>
+    <w:lvl w:ilvl="1" w:tplc="04100003">
+      <w:start w:val="1"/>
+      <w:numFmt w:val="bullet"/>
+      <w:lvlText w:val="o"/>
+      <w:lvlJc w:val="left"/>
+      <w:pPr>
+        <w:ind w:left="1440" w:hanging="360"/>
+      </w:pPr>
+      <w:rPr>
+        <w:rFonts w:ascii="Courier New" w:hAnsi="Courier New" w:cs="Courier New" w:hint="default"/>
+      </w:rPr>
+    </w:lvl>
+    <w:lvl w:ilvl="2" w:tplc="04100005" w:tentative="1">
+      <w:start w:val="1"/>
+      <w:numFmt w:val="bullet"/>
+      <w:lvlText w:val=""/>
+      <w:lvlJc w:val="left"/>
+      <w:pPr>
+        <w:ind w:left="2160" w:hanging="360"/>
+      </w:pPr>
+      <w:rPr>
+        <w:rFonts w:ascii="Wingdings" w:hAnsi="Wingdings" w:hint="default"/>
+      </w:rPr>
+    </w:lvl>
+    <w:lvl w:ilvl="3" w:tplc="04100001" w:tentative="1">
+      <w:start w:val="1"/>
+      <w:numFmt w:val="bullet"/>
+      <w:lvlText w:val=""/>
+      <w:lvlJc w:val="left"/>
+      <w:pPr>
+        <w:ind w:left="2880" w:hanging="360"/>
+      </w:pPr>
+      <w:rPr>
+        <w:rFonts w:ascii="Symbol" w:hAnsi="Symbol" w:hint="default"/>
+      </w:rPr>
+    </w:lvl>
+    <w:lvl w:ilvl="4" w:tplc="04100003" w:tentative="1">
+      <w:start w:val="1"/>
+      <w:numFmt w:val="bullet"/>
+      <w:lvlText w:val="o"/>
+      <w:lvlJc w:val="left"/>
+      <w:pPr>
+        <w:ind w:left="3600" w:hanging="360"/>
+      </w:pPr>
+      <w:rPr>
+        <w:rFonts w:ascii="Courier New" w:hAnsi="Courier New" w:cs="Courier New" w:hint="default"/>
+      </w:rPr>
+    </w:lvl>
+    <w:lvl w:ilvl="5" w:tplc="04100005" w:tentative="1">
+      <w:start w:val="1"/>
+      <w:numFmt w:val="bullet"/>
+      <w:lvlText w:val=""/>
+      <w:lvlJc w:val="left"/>
+      <w:pPr>
+        <w:ind w:left="4320" w:hanging="360"/>
+      </w:pPr>
+      <w:rPr>
+        <w:rFonts w:ascii="Wingdings" w:hAnsi="Wingdings" w:hint="default"/>
+      </w:rPr>
+    </w:lvl>
+    <w:lvl w:ilvl="6" w:tplc="04100001" w:tentative="1">
+      <w:start w:val="1"/>
+      <w:numFmt w:val="bullet"/>
+      <w:lvlText w:val=""/>
+      <w:lvlJc w:val="left"/>
+      <w:pPr>
+        <w:ind w:left="5040" w:hanging="360"/>
+      </w:pPr>
+      <w:rPr>
+        <w:rFonts w:ascii="Symbol" w:hAnsi="Symbol" w:hint="default"/>
+      </w:rPr>
+    </w:lvl>
+    <w:lvl w:ilvl="7" w:tplc="04100003" w:tentative="1">
+      <w:start w:val="1"/>
+      <w:numFmt w:val="bullet"/>
+      <w:lvlText w:val="o"/>
+      <w:lvlJc w:val="left"/>
+      <w:pPr>
+        <w:ind w:left="5760" w:hanging="360"/>
+      </w:pPr>
+      <w:rPr>
+        <w:rFonts w:ascii="Courier New" w:hAnsi="Courier New" w:cs="Courier New" w:hint="default"/>
+      </w:rPr>
+    </w:lvl>
+    <w:lvl w:ilvl="8" w:tplc="04100005" w:tentative="1">
+      <w:start w:val="1"/>
+      <w:numFmt w:val="bullet"/>
+      <w:lvlText w:val=""/>
+      <w:lvlJc w:val="left"/>
+      <w:pPr>
+        <w:ind w:left="6480" w:hanging="360"/>
+      </w:pPr>
+      <w:rPr>
+        <w:rFonts w:ascii="Wingdings" w:hAnsi="Wingdings" w:hint="default"/>
+      </w:rPr>
+    </w:lvl>
+  </w:abstractNum>
+  <w:abstractNum w:abstractNumId="3" w15:restartNumberingAfterBreak="0">
     <w:nsid w:val="1482775B"/>
     <w:multiLevelType w:val="multilevel"/>
     <w:tmpl w:val="F3A49AEA"/>
@@ -3370,35 +4644,303 @@
       </w:pPr>
     </w:lvl>
   </w:abstractNum>
+  <w:abstractNum w:abstractNumId="4" w15:restartNumberingAfterBreak="0">
+    <w:nsid w:val="1AEF7FA6"/>
+    <w:multiLevelType w:val="hybridMultilevel"/>
+    <w:tmpl w:val="B2EA640C"/>
+    <w:lvl w:ilvl="0" w:tplc="04100001">
+      <w:start w:val="1"/>
+      <w:numFmt w:val="bullet"/>
+      <w:lvlText w:val=""/>
+      <w:lvlJc w:val="left"/>
+      <w:pPr>
+        <w:ind w:left="1440" w:hanging="360"/>
+      </w:pPr>
+      <w:rPr>
+        <w:rFonts w:ascii="Symbol" w:hAnsi="Symbol" w:hint="default"/>
+      </w:rPr>
+    </w:lvl>
+    <w:lvl w:ilvl="1" w:tplc="04100003" w:tentative="1">
+      <w:start w:val="1"/>
+      <w:numFmt w:val="bullet"/>
+      <w:lvlText w:val="o"/>
+      <w:lvlJc w:val="left"/>
+      <w:pPr>
+        <w:ind w:left="2160" w:hanging="360"/>
+      </w:pPr>
+      <w:rPr>
+        <w:rFonts w:ascii="Courier New" w:hAnsi="Courier New" w:cs="Courier New" w:hint="default"/>
+      </w:rPr>
+    </w:lvl>
+    <w:lvl w:ilvl="2" w:tplc="04100005" w:tentative="1">
+      <w:start w:val="1"/>
+      <w:numFmt w:val="bullet"/>
+      <w:lvlText w:val=""/>
+      <w:lvlJc w:val="left"/>
+      <w:pPr>
+        <w:ind w:left="2880" w:hanging="360"/>
+      </w:pPr>
+      <w:rPr>
+        <w:rFonts w:ascii="Wingdings" w:hAnsi="Wingdings" w:hint="default"/>
+      </w:rPr>
+    </w:lvl>
+    <w:lvl w:ilvl="3" w:tplc="04100001" w:tentative="1">
+      <w:start w:val="1"/>
+      <w:numFmt w:val="bullet"/>
+      <w:lvlText w:val=""/>
+      <w:lvlJc w:val="left"/>
+      <w:pPr>
+        <w:ind w:left="3600" w:hanging="360"/>
+      </w:pPr>
+      <w:rPr>
+        <w:rFonts w:ascii="Symbol" w:hAnsi="Symbol" w:hint="default"/>
+      </w:rPr>
+    </w:lvl>
+    <w:lvl w:ilvl="4" w:tplc="04100003" w:tentative="1">
+      <w:start w:val="1"/>
+      <w:numFmt w:val="bullet"/>
+      <w:lvlText w:val="o"/>
+      <w:lvlJc w:val="left"/>
+      <w:pPr>
+        <w:ind w:left="4320" w:hanging="360"/>
+      </w:pPr>
+      <w:rPr>
+        <w:rFonts w:ascii="Courier New" w:hAnsi="Courier New" w:cs="Courier New" w:hint="default"/>
+      </w:rPr>
+    </w:lvl>
+    <w:lvl w:ilvl="5" w:tplc="04100005" w:tentative="1">
+      <w:start w:val="1"/>
+      <w:numFmt w:val="bullet"/>
+      <w:lvlText w:val=""/>
+      <w:lvlJc w:val="left"/>
+      <w:pPr>
+        <w:ind w:left="5040" w:hanging="360"/>
+      </w:pPr>
+      <w:rPr>
+        <w:rFonts w:ascii="Wingdings" w:hAnsi="Wingdings" w:hint="default"/>
+      </w:rPr>
+    </w:lvl>
+    <w:lvl w:ilvl="6" w:tplc="04100001" w:tentative="1">
+      <w:start w:val="1"/>
+      <w:numFmt w:val="bullet"/>
+      <w:lvlText w:val=""/>
+      <w:lvlJc w:val="left"/>
+      <w:pPr>
+        <w:ind w:left="5760" w:hanging="360"/>
+      </w:pPr>
+      <w:rPr>
+        <w:rFonts w:ascii="Symbol" w:hAnsi="Symbol" w:hint="default"/>
+      </w:rPr>
+    </w:lvl>
+    <w:lvl w:ilvl="7" w:tplc="04100003" w:tentative="1">
+      <w:start w:val="1"/>
+      <w:numFmt w:val="bullet"/>
+      <w:lvlText w:val="o"/>
+      <w:lvlJc w:val="left"/>
+      <w:pPr>
+        <w:ind w:left="6480" w:hanging="360"/>
+      </w:pPr>
+      <w:rPr>
+        <w:rFonts w:ascii="Courier New" w:hAnsi="Courier New" w:cs="Courier New" w:hint="default"/>
+      </w:rPr>
+    </w:lvl>
+    <w:lvl w:ilvl="8" w:tplc="04100005" w:tentative="1">
+      <w:start w:val="1"/>
+      <w:numFmt w:val="bullet"/>
+      <w:lvlText w:val=""/>
+      <w:lvlJc w:val="left"/>
+      <w:pPr>
+        <w:ind w:left="7200" w:hanging="360"/>
+      </w:pPr>
+      <w:rPr>
+        <w:rFonts w:ascii="Wingdings" w:hAnsi="Wingdings" w:hint="default"/>
+      </w:rPr>
+    </w:lvl>
+  </w:abstractNum>
+  <w:abstractNum w:abstractNumId="5" w15:restartNumberingAfterBreak="0">
+    <w:nsid w:val="2170008A"/>
+    <w:multiLevelType w:val="hybridMultilevel"/>
+    <w:tmpl w:val="6C0A1D02"/>
+    <w:lvl w:ilvl="0" w:tplc="04100001">
+      <w:start w:val="1"/>
+      <w:numFmt w:val="bullet"/>
+      <w:lvlText w:val=""/>
+      <w:lvlJc w:val="left"/>
+      <w:pPr>
+        <w:ind w:left="720" w:hanging="360"/>
+      </w:pPr>
+      <w:rPr>
+        <w:rFonts w:ascii="Symbol" w:hAnsi="Symbol" w:hint="default"/>
+      </w:rPr>
+    </w:lvl>
+    <w:lvl w:ilvl="1" w:tplc="04100003" w:tentative="1">
+      <w:start w:val="1"/>
+      <w:numFmt w:val="bullet"/>
+      <w:lvlText w:val="o"/>
+      <w:lvlJc w:val="left"/>
+      <w:pPr>
+        <w:ind w:left="1440" w:hanging="360"/>
+      </w:pPr>
+      <w:rPr>
+        <w:rFonts w:ascii="Courier New" w:hAnsi="Courier New" w:cs="Courier New" w:hint="default"/>
+      </w:rPr>
+    </w:lvl>
+    <w:lvl w:ilvl="2" w:tplc="04100005" w:tentative="1">
+      <w:start w:val="1"/>
+      <w:numFmt w:val="bullet"/>
+      <w:lvlText w:val=""/>
+      <w:lvlJc w:val="left"/>
+      <w:pPr>
+        <w:ind w:left="2160" w:hanging="360"/>
+      </w:pPr>
+      <w:rPr>
+        <w:rFonts w:ascii="Wingdings" w:hAnsi="Wingdings" w:hint="default"/>
+      </w:rPr>
+    </w:lvl>
+    <w:lvl w:ilvl="3" w:tplc="04100001" w:tentative="1">
+      <w:start w:val="1"/>
+      <w:numFmt w:val="bullet"/>
+      <w:lvlText w:val=""/>
+      <w:lvlJc w:val="left"/>
+      <w:pPr>
+        <w:ind w:left="2880" w:hanging="360"/>
+      </w:pPr>
+      <w:rPr>
+        <w:rFonts w:ascii="Symbol" w:hAnsi="Symbol" w:hint="default"/>
+      </w:rPr>
+    </w:lvl>
+    <w:lvl w:ilvl="4" w:tplc="04100003" w:tentative="1">
+      <w:start w:val="1"/>
+      <w:numFmt w:val="bullet"/>
+      <w:lvlText w:val="o"/>
+      <w:lvlJc w:val="left"/>
+      <w:pPr>
+        <w:ind w:left="3600" w:hanging="360"/>
+      </w:pPr>
+      <w:rPr>
+        <w:rFonts w:ascii="Courier New" w:hAnsi="Courier New" w:cs="Courier New" w:hint="default"/>
+      </w:rPr>
+    </w:lvl>
+    <w:lvl w:ilvl="5" w:tplc="04100005" w:tentative="1">
+      <w:start w:val="1"/>
+      <w:numFmt w:val="bullet"/>
+      <w:lvlText w:val=""/>
+      <w:lvlJc w:val="left"/>
+      <w:pPr>
+        <w:ind w:left="4320" w:hanging="360"/>
+      </w:pPr>
+      <w:rPr>
+        <w:rFonts w:ascii="Wingdings" w:hAnsi="Wingdings" w:hint="default"/>
+      </w:rPr>
+    </w:lvl>
+    <w:lvl w:ilvl="6" w:tplc="04100001" w:tentative="1">
+      <w:start w:val="1"/>
+      <w:numFmt w:val="bullet"/>
+      <w:lvlText w:val=""/>
+      <w:lvlJc w:val="left"/>
+      <w:pPr>
+        <w:ind w:left="5040" w:hanging="360"/>
+      </w:pPr>
+      <w:rPr>
+        <w:rFonts w:ascii="Symbol" w:hAnsi="Symbol" w:hint="default"/>
+      </w:rPr>
+    </w:lvl>
+    <w:lvl w:ilvl="7" w:tplc="04100003" w:tentative="1">
+      <w:start w:val="1"/>
+      <w:numFmt w:val="bullet"/>
+      <w:lvlText w:val="o"/>
+      <w:lvlJc w:val="left"/>
+      <w:pPr>
+        <w:ind w:left="5760" w:hanging="360"/>
+      </w:pPr>
+      <w:rPr>
+        <w:rFonts w:ascii="Courier New" w:hAnsi="Courier New" w:cs="Courier New" w:hint="default"/>
+      </w:rPr>
+    </w:lvl>
+    <w:lvl w:ilvl="8" w:tplc="04100005" w:tentative="1">
+      <w:start w:val="1"/>
+      <w:numFmt w:val="bullet"/>
+      <w:lvlText w:val=""/>
+      <w:lvlJc w:val="left"/>
+      <w:pPr>
+        <w:ind w:left="6480" w:hanging="360"/>
+      </w:pPr>
+      <w:rPr>
+        <w:rFonts w:ascii="Wingdings" w:hAnsi="Wingdings" w:hint="default"/>
+      </w:rPr>
+    </w:lvl>
+  </w:abstractNum>
   <w:num w:numId="1">
-    <w:abstractNumId w:val="0"/>
+    <w:abstractNumId w:val="3"/>
   </w:num>
   <w:num w:numId="2">
-    <w:abstractNumId w:val="0"/>
+    <w:abstractNumId w:val="3"/>
   </w:num>
   <w:num w:numId="3">
-    <w:abstractNumId w:val="0"/>
+    <w:abstractNumId w:val="3"/>
   </w:num>
   <w:num w:numId="4">
-    <w:abstractNumId w:val="0"/>
+    <w:abstractNumId w:val="3"/>
   </w:num>
   <w:num w:numId="5">
-    <w:abstractNumId w:val="0"/>
+    <w:abstractNumId w:val="3"/>
   </w:num>
   <w:num w:numId="6">
-    <w:abstractNumId w:val="0"/>
+    <w:abstractNumId w:val="3"/>
   </w:num>
   <w:num w:numId="7">
-    <w:abstractNumId w:val="0"/>
+    <w:abstractNumId w:val="3"/>
   </w:num>
   <w:num w:numId="8">
-    <w:abstractNumId w:val="0"/>
+    <w:abstractNumId w:val="3"/>
   </w:num>
   <w:num w:numId="9">
-    <w:abstractNumId w:val="0"/>
+    <w:abstractNumId w:val="3"/>
   </w:num>
   <w:num w:numId="10">
+    <w:abstractNumId w:val="3"/>
+  </w:num>
+  <w:num w:numId="11">
+    <w:abstractNumId w:val="2"/>
+  </w:num>
+  <w:num w:numId="12">
+    <w:abstractNumId w:val="4"/>
+  </w:num>
+  <w:num w:numId="13">
+    <w:abstractNumId w:val="1"/>
+  </w:num>
+  <w:num w:numId="14">
     <w:abstractNumId w:val="0"/>
+    <w:lvlOverride w:ilvl="0">
+      <w:startOverride w:val="1"/>
+    </w:lvlOverride>
+    <w:lvlOverride w:ilvl="1">
+      <w:startOverride w:val="1"/>
+    </w:lvlOverride>
+    <w:lvlOverride w:ilvl="2">
+      <w:startOverride w:val="1"/>
+    </w:lvlOverride>
+    <w:lvlOverride w:ilvl="3">
+      <w:startOverride w:val="1"/>
+    </w:lvlOverride>
+    <w:lvlOverride w:ilvl="4">
+      <w:startOverride w:val="1"/>
+    </w:lvlOverride>
+    <w:lvlOverride w:ilvl="5">
+      <w:startOverride w:val="1"/>
+    </w:lvlOverride>
+    <w:lvlOverride w:ilvl="6">
+      <w:startOverride w:val="1"/>
+    </w:lvlOverride>
+    <w:lvlOverride w:ilvl="7">
+      <w:startOverride w:val="1"/>
+    </w:lvlOverride>
+    <w:lvlOverride w:ilvl="8">
+      <w:startOverride w:val="1"/>
+    </w:lvlOverride>
+  </w:num>
+  <w:num w:numId="15">
+    <w:abstractNumId w:val="5"/>
   </w:num>
 </w:numbering>
 </file>
@@ -4534,6 +6076,100 @@
       <w:lang w:eastAsia="it-IT"/>
     </w:rPr>
   </w:style>
+  <w:style w:type="paragraph" w:styleId="Paragrafoelenco">
+    <w:name w:val="List Paragraph"/>
+    <w:basedOn w:val="Normale"/>
+    <w:link w:val="ParagrafoelencoCarattere"/>
+    <w:uiPriority w:val="34"/>
+    <w:qFormat/>
+    <w:rsid w:val="00377ECC"/>
+    <w:pPr>
+      <w:ind w:left="720"/>
+      <w:contextualSpacing/>
+    </w:pPr>
+  </w:style>
+  <w:style w:type="character" w:customStyle="1" w:styleId="ParagrafoelencoCarattere">
+    <w:name w:val="Paragrafo elenco Carattere"/>
+    <w:basedOn w:val="Carpredefinitoparagrafo"/>
+    <w:link w:val="Paragrafoelenco"/>
+    <w:uiPriority w:val="34"/>
+    <w:locked/>
+    <w:rsid w:val="00CF614C"/>
+  </w:style>
+  <w:style w:type="table" w:styleId="Tabellagriglia1chiara">
+    <w:name w:val="Grid Table 1 Light"/>
+    <w:basedOn w:val="Tabellanormale"/>
+    <w:uiPriority w:val="46"/>
+    <w:rsid w:val="00CF614C"/>
+    <w:pPr>
+      <w:spacing w:after="0" w:line="240" w:lineRule="auto"/>
+    </w:pPr>
+    <w:rPr>
+      <w:rFonts w:eastAsiaTheme="minorHAnsi"/>
+    </w:rPr>
+    <w:tblPr>
+      <w:tblStyleRowBandSize w:val="1"/>
+      <w:tblStyleColBandSize w:val="1"/>
+      <w:tblInd w:w="0" w:type="nil"/>
+      <w:tblBorders>
+        <w:top w:val="single" w:sz="4" w:space="0" w:color="999999" w:themeColor="text1" w:themeTint="66"/>
+        <w:left w:val="single" w:sz="4" w:space="0" w:color="999999" w:themeColor="text1" w:themeTint="66"/>
+        <w:bottom w:val="single" w:sz="4" w:space="0" w:color="999999" w:themeColor="text1" w:themeTint="66"/>
+        <w:right w:val="single" w:sz="4" w:space="0" w:color="999999" w:themeColor="text1" w:themeTint="66"/>
+        <w:insideH w:val="single" w:sz="4" w:space="0" w:color="999999" w:themeColor="text1" w:themeTint="66"/>
+        <w:insideV w:val="single" w:sz="4" w:space="0" w:color="999999" w:themeColor="text1" w:themeTint="66"/>
+      </w:tblBorders>
+    </w:tblPr>
+    <w:tblStylePr w:type="firstRow">
+      <w:rPr>
+        <w:rFonts w:asciiTheme="majorHAnsi" w:hAnsiTheme="majorHAnsi" w:hint="default"/>
+        <w:b/>
+        <w:bCs/>
+        <w:color w:val="FFFFFF" w:themeColor="background1"/>
+        <w:sz w:val="16"/>
+        <w:szCs w:val="16"/>
+      </w:rPr>
+      <w:tblPr/>
+      <w:tcPr>
+        <w:tcBorders>
+          <w:bottom w:val="single" w:sz="12" w:space="0" w:color="666666" w:themeColor="text1" w:themeTint="99"/>
+        </w:tcBorders>
+      </w:tcPr>
+    </w:tblStylePr>
+    <w:tblStylePr w:type="lastRow">
+      <w:rPr>
+        <w:rFonts w:asciiTheme="majorHAnsi" w:hAnsiTheme="majorHAnsi" w:hint="default"/>
+        <w:b/>
+        <w:bCs/>
+        <w:caps/>
+        <w:smallCaps w:val="0"/>
+        <w:color w:val="4472C4" w:themeColor="accent1"/>
+        <w:sz w:val="16"/>
+        <w:szCs w:val="16"/>
+      </w:rPr>
+      <w:tblPr/>
+      <w:tcPr>
+        <w:tcBorders>
+          <w:top w:val="double" w:sz="2" w:space="0" w:color="666666" w:themeColor="text1" w:themeTint="99"/>
+        </w:tcBorders>
+      </w:tcPr>
+    </w:tblStylePr>
+    <w:tblStylePr w:type="firstCol">
+      <w:rPr>
+        <w:rFonts w:asciiTheme="majorHAnsi" w:hAnsiTheme="majorHAnsi" w:hint="default"/>
+        <w:b/>
+        <w:bCs/>
+        <w:sz w:val="16"/>
+        <w:szCs w:val="16"/>
+      </w:rPr>
+    </w:tblStylePr>
+    <w:tblStylePr w:type="lastCol">
+      <w:rPr>
+        <w:b/>
+        <w:bCs/>
+      </w:rPr>
+    </w:tblStylePr>
+  </w:style>
 </w:styles>
 </file>
 
@@ -4837,7 +6473,7 @@
 </file>
 
 <file path=customXml/itemProps1.xml><?xml version="1.0" encoding="utf-8"?>
-<ds:datastoreItem xmlns:ds="http://schemas.openxmlformats.org/officeDocument/2006/customXml" ds:itemID="{A9EC7C6F-4220-465B-8172-CB9A4DE17EAA}">
+<ds:datastoreItem xmlns:ds="http://schemas.openxmlformats.org/officeDocument/2006/customXml" ds:itemID="{12D909E1-EDEC-4176-A4BE-EF622D6D73F1}">
   <ds:schemaRefs>
     <ds:schemaRef ds:uri="http://schemas.openxmlformats.org/officeDocument/2006/bibliography"/>
   </ds:schemaRefs>

</xml_diff>